<commit_message>
add bill Pay ment backend
</commit_message>
<xml_diff>
--- a/Giải thích Database.docx
+++ b/Giải thích Database.docx
@@ -1330,34 +1330,6 @@
       <w:pPr>
         <w:pStyle w:val="ListParagraph"/>
         <w:numPr>
-          <w:ilvl w:val="1"/>
-          <w:numId w:val="1"/>
-        </w:numPr>
-        <w:tabs>
-          <w:tab w:val="left" w:pos="5580"/>
-        </w:tabs>
-        <w:spacing w:line="254" w:lineRule="auto"/>
-        <w:rPr>
-          <w:rFonts w:asciiTheme="majorHAnsi" w:hAnsiTheme="majorHAnsi" w:cstheme="majorHAnsi"/>
-          <w:sz w:val="28"/>
-          <w:szCs w:val="28"/>
-          <w:lang w:val="en-US"/>
-        </w:rPr>
-      </w:pPr>
-      <w:r>
-        <w:rPr>
-          <w:rFonts w:asciiTheme="majorHAnsi" w:hAnsiTheme="majorHAnsi" w:cstheme="majorHAnsi"/>
-          <w:sz w:val="28"/>
-          <w:szCs w:val="28"/>
-          <w:lang w:val="en-US"/>
-        </w:rPr>
-        <w:t>DateEdit: Thể hiện thời gian xóa mềm của danh mục với mục đính dành cho việc tự động xóa cứng sau một khoảng thời gian.</w:t>
-      </w:r>
-    </w:p>
-    <w:p>
-      <w:pPr>
-        <w:pStyle w:val="ListParagraph"/>
-        <w:numPr>
           <w:ilvl w:val="0"/>
           <w:numId w:val="1"/>
         </w:numPr>
@@ -2172,34 +2144,34 @@
           <w:szCs w:val="28"/>
           <w:lang w:val="en-US"/>
         </w:rPr>
+        <w:t>2: Thanh toán qua ngân hàng</w:t>
+      </w:r>
+    </w:p>
+    <w:p>
+      <w:pPr>
+        <w:pStyle w:val="ListParagraph"/>
+        <w:numPr>
+          <w:ilvl w:val="1"/>
+          <w:numId w:val="1"/>
+        </w:numPr>
+        <w:tabs>
+          <w:tab w:val="left" w:pos="5580"/>
+        </w:tabs>
+        <w:rPr>
+          <w:rFonts w:asciiTheme="majorHAnsi" w:hAnsiTheme="majorHAnsi" w:cstheme="majorHAnsi"/>
+          <w:sz w:val="28"/>
+          <w:szCs w:val="28"/>
+          <w:lang w:val="en-US"/>
+        </w:rPr>
+      </w:pPr>
+      <w:r>
+        <w:rPr>
+          <w:rFonts w:asciiTheme="majorHAnsi" w:hAnsiTheme="majorHAnsi" w:cstheme="majorHAnsi"/>
+          <w:sz w:val="28"/>
+          <w:szCs w:val="28"/>
+          <w:lang w:val="en-US"/>
+        </w:rPr>
         <w:lastRenderedPageBreak/>
-        <w:t>2: Thanh toán qua ngân hàng</w:t>
-      </w:r>
-    </w:p>
-    <w:p>
-      <w:pPr>
-        <w:pStyle w:val="ListParagraph"/>
-        <w:numPr>
-          <w:ilvl w:val="1"/>
-          <w:numId w:val="1"/>
-        </w:numPr>
-        <w:tabs>
-          <w:tab w:val="left" w:pos="5580"/>
-        </w:tabs>
-        <w:rPr>
-          <w:rFonts w:asciiTheme="majorHAnsi" w:hAnsiTheme="majorHAnsi" w:cstheme="majorHAnsi"/>
-          <w:sz w:val="28"/>
-          <w:szCs w:val="28"/>
-          <w:lang w:val="en-US"/>
-        </w:rPr>
-      </w:pPr>
-      <w:r>
-        <w:rPr>
-          <w:rFonts w:asciiTheme="majorHAnsi" w:hAnsiTheme="majorHAnsi" w:cstheme="majorHAnsi"/>
-          <w:sz w:val="28"/>
-          <w:szCs w:val="28"/>
-          <w:lang w:val="en-US"/>
-        </w:rPr>
         <w:t xml:space="preserve"> StatusOrders: Trạng thái của order</w:t>
       </w:r>
     </w:p>

</xml_diff>

<commit_message>
add CRUD backend comment
</commit_message>
<xml_diff>
--- a/Giải thích Database.docx
+++ b/Giải thích Database.docx
@@ -2208,7 +2208,7 @@
           <w:szCs w:val="28"/>
           <w:lang w:val="en-US"/>
         </w:rPr>
-        <w:t>Order chưa thanh toán</w:t>
+        <w:t>Đang chuẩn bị</w:t>
       </w:r>
     </w:p>
     <w:p>
@@ -2244,7 +2244,7 @@
           <w:szCs w:val="28"/>
           <w:lang w:val="en-US"/>
         </w:rPr>
-        <w:t>Order đã thanh toán</w:t>
+        <w:t>Khách đang sử dụng order</w:t>
       </w:r>
     </w:p>
     <w:p>
@@ -2280,7 +2280,7 @@
           <w:szCs w:val="28"/>
           <w:lang w:val="en-US"/>
         </w:rPr>
-        <w:t>Order đã được đặt và đã thanh toán trước nhưng khách chưa sử dụng sản phẩm</w:t>
+        <w:t>khách đã sử dụng xong</w:t>
       </w:r>
     </w:p>
     <w:p>
@@ -2307,52 +2307,16 @@
           <w:szCs w:val="28"/>
           <w:lang w:val="en-US"/>
         </w:rPr>
-        <w:t>3:</w:t>
-      </w:r>
-      <w:r>
-        <w:rPr>
-          <w:rFonts w:asciiTheme="majorHAnsi" w:hAnsiTheme="majorHAnsi" w:cstheme="majorHAnsi"/>
-          <w:sz w:val="28"/>
-          <w:szCs w:val="28"/>
-          <w:lang w:val="en-US"/>
-        </w:rPr>
-        <w:t xml:space="preserve"> </w:t>
-      </w:r>
-      <w:r>
-        <w:rPr>
-          <w:rFonts w:asciiTheme="majorHAnsi" w:hAnsiTheme="majorHAnsi" w:cstheme="majorHAnsi"/>
-          <w:sz w:val="28"/>
-          <w:szCs w:val="28"/>
-          <w:lang w:val="en-US"/>
-        </w:rPr>
-        <w:t>Đặt bàn trước</w:t>
-      </w:r>
-    </w:p>
-    <w:p>
-      <w:pPr>
-        <w:pStyle w:val="ListParagraph"/>
-        <w:numPr>
-          <w:ilvl w:val="2"/>
-          <w:numId w:val="1"/>
-        </w:numPr>
-        <w:tabs>
-          <w:tab w:val="left" w:pos="5580"/>
-        </w:tabs>
-        <w:rPr>
-          <w:rFonts w:asciiTheme="majorHAnsi" w:hAnsiTheme="majorHAnsi" w:cstheme="majorHAnsi"/>
-          <w:sz w:val="28"/>
-          <w:szCs w:val="28"/>
-          <w:lang w:val="en-US"/>
-        </w:rPr>
-      </w:pPr>
-      <w:r>
-        <w:rPr>
-          <w:rFonts w:asciiTheme="majorHAnsi" w:hAnsiTheme="majorHAnsi" w:cstheme="majorHAnsi"/>
-          <w:sz w:val="28"/>
-          <w:szCs w:val="28"/>
-          <w:lang w:val="en-US"/>
-        </w:rPr>
-        <w:t>4: Đang đợi đến thời gian để để được order</w:t>
+        <w:t>3</w:t>
+      </w:r>
+      <w:r>
+        <w:rPr>
+          <w:rFonts w:asciiTheme="majorHAnsi" w:hAnsiTheme="majorHAnsi" w:cstheme="majorHAnsi"/>
+          <w:sz w:val="28"/>
+          <w:szCs w:val="28"/>
+          <w:lang w:val="en-US"/>
+        </w:rPr>
+        <w:t>: Đang đợi đến thời gian để để được order</w:t>
       </w:r>
     </w:p>
     <w:p>

</xml_diff>